<commit_message>
add sprint 5 result
</commit_message>
<xml_diff>
--- a/Final Delivery/Sprint 5 - Satria Priambada.docx
+++ b/Final Delivery/Sprint 5 - Satria Priambada.docx
@@ -1287,6 +1287,23 @@
         </w:rPr>
         <w:t xml:space="preserve"> </w:t>
       </w:r>
+      <w:hyperlink r:id="rId10" w:history="1">
+        <w:r>
+          <w:rPr>
+            <w:rStyle w:val="Hyperlink"/>
+            <w:rFonts w:ascii="AppleSystemUIFontBold" w:hAnsi="AppleSystemUIFontBold" w:cs="AppleSystemUIFontBold"/>
+            <w:bCs/>
+          </w:rPr>
+          <w:t>https://github.com/SatriaPriambada/hackgt21-whispermom/blob/master/Manual%20-%20Satria%20Priambada.pdf</w:t>
+        </w:r>
+      </w:hyperlink>
+      <w:r>
+        <w:rPr>
+          <w:rFonts w:ascii="AppleSystemUIFontBold" w:hAnsi="AppleSystemUIFontBold" w:cs="AppleSystemUIFontBold"/>
+          <w:bCs/>
+        </w:rPr>
+        <w:t xml:space="preserve"> </w:t>
+      </w:r>
     </w:p>
     <w:p>
       <w:pPr>
@@ -1344,6 +1361,23 @@
         </w:rPr>
         <w:t xml:space="preserve"> </w:t>
       </w:r>
+      <w:hyperlink r:id="rId11" w:history="1">
+        <w:r>
+          <w:rPr>
+            <w:rStyle w:val="Hyperlink"/>
+            <w:rFonts w:ascii="AppleSystemUIFontBold" w:hAnsi="AppleSystemUIFontBold" w:cs="AppleSystemUIFontBold"/>
+            <w:bCs/>
+          </w:rPr>
+          <w:t>https://github.com/SatriaPriambada/hackgt21-whispermom/tree/master/Final%20Delivery/Research</w:t>
+        </w:r>
+      </w:hyperlink>
+      <w:r>
+        <w:rPr>
+          <w:rFonts w:ascii="AppleSystemUIFontBold" w:hAnsi="AppleSystemUIFontBold" w:cs="AppleSystemUIFontBold"/>
+          <w:bCs/>
+        </w:rPr>
+        <w:t xml:space="preserve"> </w:t>
+      </w:r>
     </w:p>
     <w:p>
       <w:pPr>
@@ -1369,6 +1403,23 @@
         </w:rPr>
         <w:t xml:space="preserve"> </w:t>
       </w:r>
+      <w:hyperlink r:id="rId12" w:history="1">
+        <w:r>
+          <w:rPr>
+            <w:rStyle w:val="Hyperlink"/>
+            <w:rFonts w:ascii="AppleSystemUIFontBold" w:hAnsi="AppleSystemUIFontBold" w:cs="AppleSystemUIFontBold"/>
+            <w:bCs/>
+          </w:rPr>
+          <w:t>https://github.com/SatriaPriambada/hackgt21-whispermom/tree/master/Final%20Delivery/Documentation</w:t>
+        </w:r>
+      </w:hyperlink>
+      <w:r>
+        <w:rPr>
+          <w:rFonts w:ascii="AppleSystemUIFontBold" w:hAnsi="AppleSystemUIFontBold" w:cs="AppleSystemUIFontBold"/>
+          <w:bCs/>
+        </w:rPr>
+        <w:t xml:space="preserve"> </w:t>
+      </w:r>
     </w:p>
     <w:p>
       <w:pPr>
@@ -1394,6 +1445,23 @@
         </w:rPr>
         <w:t xml:space="preserve"> </w:t>
       </w:r>
+      <w:hyperlink r:id="rId13" w:history="1">
+        <w:r>
+          <w:rPr>
+            <w:rStyle w:val="Hyperlink"/>
+            <w:rFonts w:ascii="AppleSystemUIFontBold" w:hAnsi="AppleSystemUIFontBold" w:cs="AppleSystemUIFontBold"/>
+            <w:bCs/>
+          </w:rPr>
+          <w:t>https://github.com/SatriaPriambada/hackgt21-whispermom/tree/master/Final%20Delivery/Plan</w:t>
+        </w:r>
+      </w:hyperlink>
+      <w:r>
+        <w:rPr>
+          <w:rFonts w:ascii="AppleSystemUIFontBold" w:hAnsi="AppleSystemUIFontBold" w:cs="AppleSystemUIFontBold"/>
+          <w:bCs/>
+        </w:rPr>
+        <w:t xml:space="preserve"> </w:t>
+      </w:r>
     </w:p>
     <w:p>
       <w:pPr>
@@ -1419,6 +1487,23 @@
         </w:rPr>
         <w:t xml:space="preserve"> </w:t>
       </w:r>
+      <w:hyperlink r:id="rId14" w:history="1">
+        <w:r>
+          <w:rPr>
+            <w:rStyle w:val="Hyperlink"/>
+            <w:rFonts w:ascii="AppleSystemUIFontBold" w:hAnsi="AppleSystemUIFontBold" w:cs="AppleSystemUIFontBold"/>
+            <w:bCs/>
+          </w:rPr>
+          <w:t>https://github.com/SatriaPriambada/hackgt21-whispermom/tree/master/Final%20Delivery/Plan</w:t>
+        </w:r>
+      </w:hyperlink>
+      <w:r>
+        <w:rPr>
+          <w:rFonts w:ascii="AppleSystemUIFontBold" w:hAnsi="AppleSystemUIFontBold" w:cs="AppleSystemUIFontBold"/>
+          <w:bCs/>
+        </w:rPr>
+        <w:t xml:space="preserve"> </w:t>
+      </w:r>
     </w:p>
     <w:p>
       <w:pPr>
@@ -1437,6 +1522,23 @@
         </w:rPr>
         <w:t>Design Document:</w:t>
       </w:r>
+      <w:r>
+        <w:rPr>
+          <w:rFonts w:ascii="AppleSystemUIFontBold" w:hAnsi="AppleSystemUIFontBold" w:cs="AppleSystemUIFontBold"/>
+          <w:bCs/>
+        </w:rPr>
+        <w:t xml:space="preserve"> </w:t>
+      </w:r>
+      <w:hyperlink r:id="rId15" w:history="1">
+        <w:r>
+          <w:rPr>
+            <w:rStyle w:val="Hyperlink"/>
+            <w:rFonts w:ascii="AppleSystemUIFontBold" w:hAnsi="AppleSystemUIFontBold" w:cs="AppleSystemUIFontBold"/>
+            <w:bCs/>
+          </w:rPr>
+          <w:t>https://github.com/SatriaPriambada/hackgt21-whispermom/blob/master/Final%20Delivery/Plan/CS6440%20ProjArchitecture.png</w:t>
+        </w:r>
+      </w:hyperlink>
       <w:r>
         <w:rPr>
           <w:rFonts w:ascii="AppleSystemUIFontBold" w:hAnsi="AppleSystemUIFontBold" w:cs="AppleSystemUIFontBold"/>

</xml_diff>